<commit_message>
Cambios en el readme
</commit_message>
<xml_diff>
--- a/Documentacion/PROGRAMACION VISUAL.docx
+++ b/Documentacion/PROGRAMACION VISUAL.docx
@@ -1,6 +1,6 @@
 
 <file path=word/document.xml><?xml version="1.0" encoding="utf-8"?>
-<w:document xmlns:wpc="http://schemas.microsoft.com/office/word/2010/wordprocessingCanvas" xmlns:cx="http://schemas.microsoft.com/office/drawing/2014/chartex" xmlns:cx1="http://schemas.microsoft.com/office/drawing/2015/9/8/chartex" xmlns:cx2="http://schemas.microsoft.com/office/drawing/2015/10/21/chartex" xmlns:cx3="http://schemas.microsoft.com/office/drawing/2016/5/9/chartex" xmlns:cx4="http://schemas.microsoft.com/office/drawing/2016/5/10/chartex" xmlns:cx5="http://schemas.microsoft.com/office/drawing/2016/5/11/chartex" xmlns:cx6="http://schemas.microsoft.com/office/drawing/2016/5/12/chartex" xmlns:cx7="http://schemas.microsoft.com/office/drawing/2016/5/13/chartex" xmlns:cx8="http://schemas.microsoft.com/office/drawing/2016/5/14/chartex" xmlns:mc="http://schemas.openxmlformats.org/markup-compatibility/2006" xmlns:aink="http://schemas.microsoft.com/office/drawing/2016/ink" xmlns:am3d="http://schemas.microsoft.com/office/drawing/2017/model3d" xmlns:o="urn:schemas-microsoft-com:office:office" xmlns:oel="http://schemas.microsoft.com/office/2019/extlst" xmlns:r="http://schemas.openxmlformats.org/officeDocument/2006/relationships" xmlns:m="http://schemas.openxmlformats.org/officeDocument/2006/math" xmlns:v="urn:schemas-microsoft-com:vml" xmlns:wp14="http://schemas.microsoft.com/office/word/2010/wordprocessingDrawing" xmlns:wp="http://schemas.openxmlformats.org/drawingml/2006/wordprocessingDrawing" xmlns:w10="urn:schemas-microsoft-com:office:word" xmlns:w="http://schemas.openxmlformats.org/wordprocessingml/2006/main" xmlns:w14="http://schemas.microsoft.com/office/word/2010/wordml" xmlns:w15="http://schemas.microsoft.com/office/word/2012/wordml" xmlns:w16cex="http://schemas.microsoft.com/office/word/2018/wordml/cex" xmlns:w16cid="http://schemas.microsoft.com/office/word/2016/wordml/cid" xmlns:w16="http://schemas.microsoft.com/office/word/2018/wordml" xmlns:w16sdtdh="http://schemas.microsoft.com/office/word/2020/wordml/sdtdatahash" xmlns:w16se="http://schemas.microsoft.com/office/word/2015/wordml/symex" xmlns:wpg="http://schemas.microsoft.com/office/word/2010/wordprocessingGroup" xmlns:wpi="http://schemas.microsoft.com/office/word/2010/wordprocessingInk" xmlns:wne="http://schemas.microsoft.com/office/word/2006/wordml" xmlns:wps="http://schemas.microsoft.com/office/word/2010/wordprocessingShape" mc:Ignorable="w14 w15 w16se w16cid w16 w16cex w16sdtdh wp14">
+<w:document xmlns:wpc="http://schemas.microsoft.com/office/word/2010/wordprocessingCanvas" xmlns:cx="http://schemas.microsoft.com/office/drawing/2014/chartex" xmlns:cx1="http://schemas.microsoft.com/office/drawing/2015/9/8/chartex" xmlns:cx2="http://schemas.microsoft.com/office/drawing/2015/10/21/chartex" xmlns:cx3="http://schemas.microsoft.com/office/drawing/2016/5/9/chartex" xmlns:cx4="http://schemas.microsoft.com/office/drawing/2016/5/10/chartex" xmlns:cx5="http://schemas.microsoft.com/office/drawing/2016/5/11/chartex" xmlns:cx6="http://schemas.microsoft.com/office/drawing/2016/5/12/chartex" xmlns:cx7="http://schemas.microsoft.com/office/drawing/2016/5/13/chartex" xmlns:cx8="http://schemas.microsoft.com/office/drawing/2016/5/14/chartex" xmlns:mc="http://schemas.openxmlformats.org/markup-compatibility/2006" xmlns:aink="http://schemas.microsoft.com/office/drawing/2016/ink" xmlns:am3d="http://schemas.microsoft.com/office/drawing/2017/model3d" xmlns:o="urn:schemas-microsoft-com:office:office" xmlns:r="http://schemas.openxmlformats.org/officeDocument/2006/relationships" xmlns:m="http://schemas.openxmlformats.org/officeDocument/2006/math" xmlns:v="urn:schemas-microsoft-com:vml" xmlns:wp14="http://schemas.microsoft.com/office/word/2010/wordprocessingDrawing" xmlns:wp="http://schemas.openxmlformats.org/drawingml/2006/wordprocessingDrawing" xmlns:w10="urn:schemas-microsoft-com:office:word" xmlns:w="http://schemas.openxmlformats.org/wordprocessingml/2006/main" xmlns:w14="http://schemas.microsoft.com/office/word/2010/wordml" xmlns:w15="http://schemas.microsoft.com/office/word/2012/wordml" xmlns:w16cex="http://schemas.microsoft.com/office/word/2018/wordml/cex" xmlns:w16cid="http://schemas.microsoft.com/office/word/2016/wordml/cid" xmlns:w16="http://schemas.microsoft.com/office/word/2018/wordml" xmlns:w16sdtdh="http://schemas.microsoft.com/office/word/2020/wordml/sdtdatahash" xmlns:w16se="http://schemas.microsoft.com/office/word/2015/wordml/symex" xmlns:wpg="http://schemas.microsoft.com/office/word/2010/wordprocessingGroup" xmlns:wpi="http://schemas.microsoft.com/office/word/2010/wordprocessingInk" xmlns:wne="http://schemas.microsoft.com/office/word/2006/wordml" xmlns:wps="http://schemas.microsoft.com/office/word/2010/wordprocessingShape" mc:Ignorable="w14 w15 w16se w16cid w16 w16cex w16sdtdh wp14">
   <w:body>
     <w:p>
       <w:pPr>
@@ -43,6 +43,59 @@
           <w:lang w:val="es-ES"/>
         </w:rPr>
       </w:pPr>
+      <w:r>
+        <w:rPr>
+          <w:noProof/>
+        </w:rPr>
+        <w:drawing>
+          <wp:inline distT="0" distB="0" distL="0" distR="0" wp14:anchorId="520B3AD9" wp14:editId="2DBDDD84">
+            <wp:extent cx="2560320" cy="1783080"/>
+            <wp:effectExtent l="0" t="0" r="0" b="7620"/>
+            <wp:docPr id="4" name="Imagen 4" descr="Logotipo, nombre de la empresa&#10;&#10;Descripción generada automáticamente"/>
+            <wp:cNvGraphicFramePr>
+              <a:graphicFrameLocks xmlns:a="http://schemas.openxmlformats.org/drawingml/2006/main" noChangeAspect="1"/>
+            </wp:cNvGraphicFramePr>
+            <a:graphic xmlns:a="http://schemas.openxmlformats.org/drawingml/2006/main">
+              <a:graphicData uri="http://schemas.openxmlformats.org/drawingml/2006/picture">
+                <pic:pic xmlns:pic="http://schemas.openxmlformats.org/drawingml/2006/picture">
+                  <pic:nvPicPr>
+                    <pic:cNvPr id="4" name="Imagen 4" descr="Logotipo, nombre de la empresa&#10;&#10;Descripción generada automáticamente"/>
+                    <pic:cNvPicPr>
+                      <a:picLocks noChangeAspect="1" noChangeArrowheads="1"/>
+                    </pic:cNvPicPr>
+                  </pic:nvPicPr>
+                  <pic:blipFill>
+                    <a:blip r:embed="rId6">
+                      <a:extLst>
+                        <a:ext uri="{28A0092B-C50C-407E-A947-70E740481C1C}">
+                          <a14:useLocalDpi xmlns:a14="http://schemas.microsoft.com/office/drawing/2010/main" val="0"/>
+                        </a:ext>
+                      </a:extLst>
+                    </a:blip>
+                    <a:srcRect/>
+                    <a:stretch>
+                      <a:fillRect/>
+                    </a:stretch>
+                  </pic:blipFill>
+                  <pic:spPr bwMode="auto">
+                    <a:xfrm>
+                      <a:off x="0" y="0"/>
+                      <a:ext cx="2560320" cy="1783080"/>
+                    </a:xfrm>
+                    <a:prstGeom prst="rect">
+                      <a:avLst/>
+                    </a:prstGeom>
+                    <a:noFill/>
+                    <a:ln>
+                      <a:noFill/>
+                    </a:ln>
+                  </pic:spPr>
+                </pic:pic>
+              </a:graphicData>
+            </a:graphic>
+          </wp:inline>
+        </w:drawing>
+      </w:r>
     </w:p>
     <w:p>
       <w:pPr>
@@ -54,15 +107,6 @@
           <w:lang w:val="es-ES"/>
         </w:rPr>
       </w:pPr>
-      <w:r>
-        <w:rPr>
-          <w:rFonts w:ascii="Arial" w:hAnsi="Arial" w:cs="Arial"/>
-          <w:sz w:val="40"/>
-          <w:szCs w:val="40"/>
-          <w:lang w:val="es-ES"/>
-        </w:rPr>
-        <w:t>PROGRAMACION VISUAL</w:t>
-      </w:r>
     </w:p>
     <w:p>
       <w:pPr>
@@ -74,6 +118,33 @@
           <w:lang w:val="es-ES"/>
         </w:rPr>
       </w:pPr>
+      <w:r>
+        <w:rPr>
+          <w:rFonts w:ascii="Arial" w:hAnsi="Arial" w:cs="Arial"/>
+          <w:sz w:val="40"/>
+          <w:szCs w:val="40"/>
+          <w:lang w:val="es-ES"/>
+        </w:rPr>
+        <w:t>PROGRAMACI</w:t>
+      </w:r>
+      <w:r>
+        <w:rPr>
+          <w:rFonts w:ascii="Arial" w:hAnsi="Arial" w:cs="Arial"/>
+          <w:sz w:val="40"/>
+          <w:szCs w:val="40"/>
+          <w:lang w:val="es-ES"/>
+        </w:rPr>
+        <w:t>Ó</w:t>
+      </w:r>
+      <w:r>
+        <w:rPr>
+          <w:rFonts w:ascii="Arial" w:hAnsi="Arial" w:cs="Arial"/>
+          <w:sz w:val="40"/>
+          <w:szCs w:val="40"/>
+          <w:lang w:val="es-ES"/>
+        </w:rPr>
+        <w:t>N VISUAL</w:t>
+      </w:r>
     </w:p>
     <w:p>
       <w:pPr>
@@ -127,6 +198,25 @@
           <w:lang w:val="es-ES"/>
         </w:rPr>
       </w:pPr>
+      <w:r>
+        <w:rPr>
+          <w:rFonts w:ascii="Arial" w:hAnsi="Arial" w:cs="Arial"/>
+          <w:sz w:val="40"/>
+          <w:szCs w:val="40"/>
+          <w:lang w:val="es-ES"/>
+        </w:rPr>
+        <w:t xml:space="preserve">PROFESOR: EMMANUEL TORRES SERVIN </w:t>
+      </w:r>
+    </w:p>
+    <w:p>
+      <w:pPr>
+        <w:rPr>
+          <w:rFonts w:ascii="Arial" w:hAnsi="Arial" w:cs="Arial"/>
+          <w:sz w:val="40"/>
+          <w:szCs w:val="40"/>
+          <w:lang w:val="es-ES"/>
+        </w:rPr>
+      </w:pPr>
     </w:p>
     <w:p>
       <w:pPr>
@@ -145,8 +235,18 @@
           <w:szCs w:val="40"/>
           <w:lang w:val="es-ES"/>
         </w:rPr>
-        <w:t xml:space="preserve">PROFESOR: EMMANUEL TORRES SERVIN </w:t>
-      </w:r>
+        <w:t xml:space="preserve">GRUPO: 5322IS </w:t>
+      </w:r>
+    </w:p>
+    <w:p>
+      <w:pPr>
+        <w:rPr>
+          <w:rFonts w:ascii="Arial" w:hAnsi="Arial" w:cs="Arial"/>
+          <w:sz w:val="40"/>
+          <w:szCs w:val="40"/>
+          <w:lang w:val="es-ES"/>
+        </w:rPr>
+      </w:pPr>
     </w:p>
     <w:p>
       <w:pPr>
@@ -158,6 +258,15 @@
           <w:lang w:val="es-ES"/>
         </w:rPr>
       </w:pPr>
+      <w:r>
+        <w:rPr>
+          <w:rFonts w:ascii="Arial" w:hAnsi="Arial" w:cs="Arial"/>
+          <w:sz w:val="40"/>
+          <w:szCs w:val="40"/>
+          <w:lang w:val="es-ES"/>
+        </w:rPr>
+        <w:t xml:space="preserve">INTEGRANTES: </w:t>
+      </w:r>
     </w:p>
     <w:p>
       <w:pPr>
@@ -187,7 +296,36 @@
           <w:szCs w:val="40"/>
           <w:lang w:val="es-ES"/>
         </w:rPr>
-        <w:t xml:space="preserve">GRUPO: 5322IS </w:t>
+        <w:t>López</w:t>
+      </w:r>
+      <w:r>
+        <w:rPr>
+          <w:rFonts w:ascii="Arial" w:hAnsi="Arial" w:cs="Arial"/>
+          <w:sz w:val="40"/>
+          <w:szCs w:val="40"/>
+          <w:lang w:val="es-ES"/>
+        </w:rPr>
+        <w:t xml:space="preserve"> Castillo Catherine </w:t>
+      </w:r>
+      <w:proofErr w:type="spellStart"/>
+      <w:r>
+        <w:rPr>
+          <w:rFonts w:ascii="Arial" w:hAnsi="Arial" w:cs="Arial"/>
+          <w:sz w:val="40"/>
+          <w:szCs w:val="40"/>
+          <w:lang w:val="es-ES"/>
+        </w:rPr>
+        <w:t>Danae</w:t>
+      </w:r>
+      <w:proofErr w:type="spellEnd"/>
+      <w:r>
+        <w:rPr>
+          <w:rFonts w:ascii="Arial" w:hAnsi="Arial" w:cs="Arial"/>
+          <w:sz w:val="40"/>
+          <w:szCs w:val="40"/>
+          <w:lang w:val="es-ES"/>
+        </w:rPr>
+        <w:t xml:space="preserve">    1321124022</w:t>
       </w:r>
     </w:p>
     <w:p>
@@ -200,90 +338,6 @@
           <w:lang w:val="es-ES"/>
         </w:rPr>
       </w:pPr>
-    </w:p>
-    <w:p>
-      <w:pPr>
-        <w:jc w:val="center"/>
-        <w:rPr>
-          <w:rFonts w:ascii="Arial" w:hAnsi="Arial" w:cs="Arial"/>
-          <w:sz w:val="40"/>
-          <w:szCs w:val="40"/>
-          <w:lang w:val="es-ES"/>
-        </w:rPr>
-      </w:pPr>
-    </w:p>
-    <w:p>
-      <w:pPr>
-        <w:jc w:val="center"/>
-        <w:rPr>
-          <w:rFonts w:ascii="Arial" w:hAnsi="Arial" w:cs="Arial"/>
-          <w:sz w:val="40"/>
-          <w:szCs w:val="40"/>
-          <w:lang w:val="es-ES"/>
-        </w:rPr>
-      </w:pPr>
-      <w:r>
-        <w:rPr>
-          <w:rFonts w:ascii="Arial" w:hAnsi="Arial" w:cs="Arial"/>
-          <w:sz w:val="40"/>
-          <w:szCs w:val="40"/>
-          <w:lang w:val="es-ES"/>
-        </w:rPr>
-        <w:t xml:space="preserve">INTEGRANTES: </w:t>
-      </w:r>
-    </w:p>
-    <w:p>
-      <w:pPr>
-        <w:jc w:val="center"/>
-        <w:rPr>
-          <w:rFonts w:ascii="Arial" w:hAnsi="Arial" w:cs="Arial"/>
-          <w:sz w:val="40"/>
-          <w:szCs w:val="40"/>
-          <w:lang w:val="es-ES"/>
-        </w:rPr>
-      </w:pPr>
-    </w:p>
-    <w:p>
-      <w:pPr>
-        <w:jc w:val="center"/>
-        <w:rPr>
-          <w:rFonts w:ascii="Arial" w:hAnsi="Arial" w:cs="Arial"/>
-          <w:sz w:val="40"/>
-          <w:szCs w:val="40"/>
-          <w:lang w:val="es-ES"/>
-        </w:rPr>
-      </w:pPr>
-      <w:proofErr w:type="spellStart"/>
-      <w:r>
-        <w:rPr>
-          <w:rFonts w:ascii="Arial" w:hAnsi="Arial" w:cs="Arial"/>
-          <w:sz w:val="40"/>
-          <w:szCs w:val="40"/>
-          <w:lang w:val="es-ES"/>
-        </w:rPr>
-        <w:t>Lopez</w:t>
-      </w:r>
-      <w:proofErr w:type="spellEnd"/>
-      <w:r>
-        <w:rPr>
-          <w:rFonts w:ascii="Arial" w:hAnsi="Arial" w:cs="Arial"/>
-          <w:sz w:val="40"/>
-          <w:szCs w:val="40"/>
-          <w:lang w:val="es-ES"/>
-        </w:rPr>
-        <w:t xml:space="preserve"> Castillo Catherine Danae    1321124022</w:t>
-      </w:r>
-    </w:p>
-    <w:p>
-      <w:pPr>
-        <w:jc w:val="center"/>
-        <w:rPr>
-          <w:rFonts w:ascii="Arial" w:hAnsi="Arial" w:cs="Arial"/>
-          <w:sz w:val="40"/>
-          <w:szCs w:val="40"/>
-          <w:lang w:val="es-ES"/>
-        </w:rPr>
-      </w:pPr>
       <w:r>
         <w:rPr>
           <w:rFonts w:ascii="Arial" w:hAnsi="Arial" w:cs="Arial"/>
@@ -313,6 +367,363 @@
         </w:rPr>
       </w:pPr>
     </w:p>
+    <w:sdt>
+      <w:sdtPr>
+        <w:rPr>
+          <w:lang w:val="es-ES"/>
+        </w:rPr>
+        <w:id w:val="1459375964"/>
+        <w:docPartObj>
+          <w:docPartGallery w:val="Table of Contents"/>
+          <w:docPartUnique/>
+        </w:docPartObj>
+      </w:sdtPr>
+      <w:sdtEndPr>
+        <w:rPr>
+          <w:rFonts w:asciiTheme="minorHAnsi" w:eastAsiaTheme="minorHAnsi" w:hAnsiTheme="minorHAnsi" w:cstheme="minorBidi"/>
+          <w:b/>
+          <w:bCs/>
+          <w:color w:val="auto"/>
+          <w:sz w:val="22"/>
+          <w:szCs w:val="22"/>
+          <w:lang w:eastAsia="en-US"/>
+        </w:rPr>
+      </w:sdtEndPr>
+      <w:sdtContent>
+        <w:p>
+          <w:pPr>
+            <w:pStyle w:val="TtuloTDC"/>
+            <w:jc w:val="center"/>
+            <w:rPr>
+              <w:b/>
+              <w:bCs/>
+            </w:rPr>
+          </w:pPr>
+          <w:r>
+            <w:rPr>
+              <w:b/>
+              <w:bCs/>
+              <w:lang w:val="es-ES"/>
+            </w:rPr>
+            <w:t>ÍNDICE</w:t>
+          </w:r>
+        </w:p>
+        <w:p>
+          <w:pPr>
+            <w:pStyle w:val="TDC1"/>
+            <w:tabs>
+              <w:tab w:val="right" w:leader="dot" w:pos="8828"/>
+            </w:tabs>
+          </w:pPr>
+        </w:p>
+        <w:p>
+          <w:pPr>
+            <w:pStyle w:val="TDC1"/>
+            <w:tabs>
+              <w:tab w:val="right" w:leader="dot" w:pos="8828"/>
+            </w:tabs>
+            <w:rPr>
+              <w:rFonts w:eastAsiaTheme="minorEastAsia"/>
+              <w:noProof/>
+              <w:lang w:val="es-ES_tradnl" w:eastAsia="es-ES_tradnl"/>
+            </w:rPr>
+          </w:pPr>
+          <w:r>
+            <w:fldChar w:fldCharType="begin"/>
+          </w:r>
+          <w:r>
+            <w:instrText xml:space="preserve"> TOC \o "1-3" \h \z \u </w:instrText>
+          </w:r>
+          <w:r>
+            <w:fldChar w:fldCharType="separate"/>
+          </w:r>
+          <w:hyperlink w:anchor="_Toc104587473" w:history="1">
+            <w:r>
+              <w:rPr>
+                <w:rStyle w:val="Hipervnculo"/>
+                <w:rFonts w:ascii="Arial" w:hAnsi="Arial" w:cs="Arial"/>
+                <w:noProof/>
+                <w:lang w:val="es-ES"/>
+              </w:rPr>
+              <w:t>¿QUÉ ES LA MAQUETA GRAFICA (MOCKUPS)? Y SU IMPORTANCIA</w:t>
+            </w:r>
+            <w:r>
+              <w:rPr>
+                <w:noProof/>
+                <w:webHidden/>
+              </w:rPr>
+              <w:tab/>
+            </w:r>
+            <w:r>
+              <w:rPr>
+                <w:noProof/>
+                <w:webHidden/>
+              </w:rPr>
+              <w:fldChar w:fldCharType="begin"/>
+            </w:r>
+            <w:r>
+              <w:rPr>
+                <w:noProof/>
+                <w:webHidden/>
+              </w:rPr>
+              <w:instrText xml:space="preserve"> PAGEREF _Toc104587473 \h </w:instrText>
+            </w:r>
+            <w:r>
+              <w:rPr>
+                <w:noProof/>
+                <w:webHidden/>
+              </w:rPr>
+            </w:r>
+            <w:r>
+              <w:rPr>
+                <w:noProof/>
+                <w:webHidden/>
+              </w:rPr>
+              <w:fldChar w:fldCharType="separate"/>
+            </w:r>
+            <w:r>
+              <w:rPr>
+                <w:noProof/>
+                <w:webHidden/>
+              </w:rPr>
+              <w:t>3</w:t>
+            </w:r>
+            <w:r>
+              <w:rPr>
+                <w:noProof/>
+                <w:webHidden/>
+              </w:rPr>
+              <w:fldChar w:fldCharType="end"/>
+            </w:r>
+          </w:hyperlink>
+        </w:p>
+        <w:p>
+          <w:pPr>
+            <w:pStyle w:val="TDC1"/>
+            <w:tabs>
+              <w:tab w:val="right" w:leader="dot" w:pos="8828"/>
+            </w:tabs>
+            <w:rPr>
+              <w:rFonts w:eastAsiaTheme="minorEastAsia"/>
+              <w:noProof/>
+              <w:lang w:val="es-ES_tradnl" w:eastAsia="es-ES_tradnl"/>
+            </w:rPr>
+          </w:pPr>
+          <w:hyperlink w:anchor="_Toc104587474" w:history="1">
+            <w:r>
+              <w:rPr>
+                <w:rStyle w:val="Hipervnculo"/>
+                <w:rFonts w:ascii="Arial" w:hAnsi="Arial" w:cs="Arial"/>
+                <w:noProof/>
+              </w:rPr>
+              <w:t>BATALLA NAVAL - MOCKUPS</w:t>
+            </w:r>
+            <w:r>
+              <w:rPr>
+                <w:noProof/>
+                <w:webHidden/>
+              </w:rPr>
+              <w:tab/>
+            </w:r>
+            <w:r>
+              <w:rPr>
+                <w:noProof/>
+                <w:webHidden/>
+              </w:rPr>
+              <w:fldChar w:fldCharType="begin"/>
+            </w:r>
+            <w:r>
+              <w:rPr>
+                <w:noProof/>
+                <w:webHidden/>
+              </w:rPr>
+              <w:instrText xml:space="preserve"> PAGEREF _Toc104587474 \h </w:instrText>
+            </w:r>
+            <w:r>
+              <w:rPr>
+                <w:noProof/>
+                <w:webHidden/>
+              </w:rPr>
+            </w:r>
+            <w:r>
+              <w:rPr>
+                <w:noProof/>
+                <w:webHidden/>
+              </w:rPr>
+              <w:fldChar w:fldCharType="separate"/>
+            </w:r>
+            <w:r>
+              <w:rPr>
+                <w:noProof/>
+                <w:webHidden/>
+              </w:rPr>
+              <w:t>4</w:t>
+            </w:r>
+            <w:r>
+              <w:rPr>
+                <w:noProof/>
+                <w:webHidden/>
+              </w:rPr>
+              <w:fldChar w:fldCharType="end"/>
+            </w:r>
+          </w:hyperlink>
+        </w:p>
+        <w:p>
+          <w:pPr>
+            <w:pStyle w:val="TDC1"/>
+            <w:tabs>
+              <w:tab w:val="right" w:leader="dot" w:pos="8828"/>
+            </w:tabs>
+            <w:rPr>
+              <w:rFonts w:eastAsiaTheme="minorEastAsia"/>
+              <w:noProof/>
+              <w:lang w:val="es-ES_tradnl" w:eastAsia="es-ES_tradnl"/>
+            </w:rPr>
+          </w:pPr>
+          <w:hyperlink w:anchor="_Toc104587475" w:history="1">
+            <w:r>
+              <w:rPr>
+                <w:rStyle w:val="Hipervnculo"/>
+                <w:rFonts w:ascii="Arial" w:hAnsi="Arial" w:cs="Arial"/>
+                <w:noProof/>
+                <w:lang w:val="es-ES"/>
+              </w:rPr>
+              <w:t>LISTA DE COMPONENTES</w:t>
+            </w:r>
+            <w:r>
+              <w:rPr>
+                <w:noProof/>
+                <w:webHidden/>
+              </w:rPr>
+              <w:tab/>
+            </w:r>
+            <w:r>
+              <w:rPr>
+                <w:noProof/>
+                <w:webHidden/>
+              </w:rPr>
+              <w:fldChar w:fldCharType="begin"/>
+            </w:r>
+            <w:r>
+              <w:rPr>
+                <w:noProof/>
+                <w:webHidden/>
+              </w:rPr>
+              <w:instrText xml:space="preserve"> PAGEREF _Toc104587475 \h </w:instrText>
+            </w:r>
+            <w:r>
+              <w:rPr>
+                <w:noProof/>
+                <w:webHidden/>
+              </w:rPr>
+            </w:r>
+            <w:r>
+              <w:rPr>
+                <w:noProof/>
+                <w:webHidden/>
+              </w:rPr>
+              <w:fldChar w:fldCharType="separate"/>
+            </w:r>
+            <w:r>
+              <w:rPr>
+                <w:noProof/>
+                <w:webHidden/>
+              </w:rPr>
+              <w:t>5</w:t>
+            </w:r>
+            <w:r>
+              <w:rPr>
+                <w:noProof/>
+                <w:webHidden/>
+              </w:rPr>
+              <w:fldChar w:fldCharType="end"/>
+            </w:r>
+          </w:hyperlink>
+        </w:p>
+        <w:p>
+          <w:pPr>
+            <w:pStyle w:val="TDC1"/>
+            <w:tabs>
+              <w:tab w:val="right" w:leader="dot" w:pos="8828"/>
+            </w:tabs>
+            <w:rPr>
+              <w:rFonts w:eastAsiaTheme="minorEastAsia"/>
+              <w:noProof/>
+              <w:lang w:val="es-ES_tradnl" w:eastAsia="es-ES_tradnl"/>
+            </w:rPr>
+          </w:pPr>
+          <w:hyperlink w:anchor="_Toc104587476" w:history="1">
+            <w:r>
+              <w:rPr>
+                <w:rStyle w:val="Hipervnculo"/>
+                <w:rFonts w:ascii="Arial" w:hAnsi="Arial" w:cs="Arial"/>
+                <w:noProof/>
+                <w:lang w:val="es-ES"/>
+              </w:rPr>
+              <w:t>MAPA CONCEPTUAL COMPONENTES VISUALES Y NO VISUALES</w:t>
+            </w:r>
+            <w:r>
+              <w:rPr>
+                <w:noProof/>
+                <w:webHidden/>
+              </w:rPr>
+              <w:tab/>
+            </w:r>
+            <w:r>
+              <w:rPr>
+                <w:noProof/>
+                <w:webHidden/>
+              </w:rPr>
+              <w:fldChar w:fldCharType="begin"/>
+            </w:r>
+            <w:r>
+              <w:rPr>
+                <w:noProof/>
+                <w:webHidden/>
+              </w:rPr>
+              <w:instrText xml:space="preserve"> PAGEREF _Toc104587476 \h </w:instrText>
+            </w:r>
+            <w:r>
+              <w:rPr>
+                <w:noProof/>
+                <w:webHidden/>
+              </w:rPr>
+            </w:r>
+            <w:r>
+              <w:rPr>
+                <w:noProof/>
+                <w:webHidden/>
+              </w:rPr>
+              <w:fldChar w:fldCharType="separate"/>
+            </w:r>
+            <w:r>
+              <w:rPr>
+                <w:noProof/>
+                <w:webHidden/>
+              </w:rPr>
+              <w:t>6</w:t>
+            </w:r>
+            <w:r>
+              <w:rPr>
+                <w:noProof/>
+                <w:webHidden/>
+              </w:rPr>
+              <w:fldChar w:fldCharType="end"/>
+            </w:r>
+          </w:hyperlink>
+        </w:p>
+        <w:p>
+          <w:r>
+            <w:rPr>
+              <w:b/>
+              <w:bCs/>
+              <w:lang w:val="es-ES"/>
+            </w:rPr>
+            <w:fldChar w:fldCharType="end"/>
+          </w:r>
+        </w:p>
+      </w:sdtContent>
+    </w:sdt>
     <w:p>
       <w:pPr>
         <w:rPr>
@@ -329,58 +740,43 @@
           <w:szCs w:val="32"/>
           <w:lang w:val="es-ES"/>
         </w:rPr>
+        <w:br w:type="page"/>
+      </w:r>
+    </w:p>
+    <w:p>
+      <w:pPr>
+        <w:pStyle w:val="Ttulo1"/>
+        <w:jc w:val="center"/>
+        <w:rPr>
+          <w:rFonts w:ascii="Arial" w:hAnsi="Arial" w:cs="Arial"/>
+          <w:sz w:val="40"/>
+          <w:szCs w:val="40"/>
+          <w:lang w:val="es-ES"/>
+        </w:rPr>
+      </w:pPr>
+      <w:bookmarkStart w:id="0" w:name="_Toc104587473"/>
+      <w:r>
+        <w:rPr>
+          <w:rFonts w:ascii="Arial" w:hAnsi="Arial" w:cs="Arial"/>
+          <w:sz w:val="40"/>
+          <w:szCs w:val="40"/>
+          <w:lang w:val="es-ES"/>
+        </w:rPr>
         <w:lastRenderedPageBreak/>
-        <w:t xml:space="preserve">COMPRENSIÒN DE LA INFORMACIÒN, PROBLEMÁTICA Y COMPONENTES DEL CASO EL ALUNMO: </w:t>
-      </w:r>
-      <w:r>
-        <w:rPr>
-          <w:rFonts w:ascii="Arial" w:hAnsi="Arial" w:cs="Arial"/>
-          <w:sz w:val="32"/>
-          <w:szCs w:val="32"/>
-          <w:lang w:val="es-ES"/>
-        </w:rPr>
-        <w:t>(ED)</w:t>
-      </w:r>
-    </w:p>
-    <w:p>
-      <w:pPr>
-        <w:rPr>
-          <w:rFonts w:ascii="Arial" w:hAnsi="Arial" w:cs="Arial"/>
-          <w:sz w:val="32"/>
-          <w:szCs w:val="32"/>
-          <w:lang w:val="es-ES"/>
-        </w:rPr>
-      </w:pPr>
-    </w:p>
-    <w:p>
-      <w:pPr>
-        <w:rPr>
-          <w:rFonts w:ascii="Arial" w:hAnsi="Arial" w:cs="Arial"/>
-          <w:sz w:val="32"/>
-          <w:szCs w:val="32"/>
-          <w:lang w:val="es-ES"/>
-        </w:rPr>
-      </w:pPr>
+        <w:t>¿QUÉ ES LA MAQUETA GRAFICA (MOCKUPS)? Y SU IMPORTANCIA</w:t>
+      </w:r>
+      <w:bookmarkEnd w:id="0"/>
     </w:p>
     <w:p>
       <w:pPr>
         <w:spacing w:line="360" w:lineRule="auto"/>
         <w:rPr>
           <w:rFonts w:ascii="Arial" w:hAnsi="Arial" w:cs="Arial"/>
-          <w:sz w:val="32"/>
-          <w:szCs w:val="32"/>
-          <w:lang w:val="es-ES"/>
-        </w:rPr>
-      </w:pPr>
-      <w:r>
-        <w:rPr>
-          <w:rFonts w:ascii="Arial" w:hAnsi="Arial" w:cs="Arial"/>
-          <w:sz w:val="32"/>
-          <w:szCs w:val="32"/>
-          <w:lang w:val="es-ES"/>
-        </w:rPr>
-        <w:t>Explica que es la maqueta grafica (mockups) y su importancia</w:t>
-      </w:r>
+          <w:sz w:val="24"/>
+          <w:szCs w:val="24"/>
+          <w:lang w:val="es-ES"/>
+        </w:rPr>
+      </w:pPr>
     </w:p>
     <w:p>
       <w:pPr>
@@ -578,62 +974,251 @@
           <w:szCs w:val="24"/>
           <w:lang w:val="es-ES"/>
         </w:rPr>
-        <w:t xml:space="preserve">La importancia </w:t>
-      </w:r>
-      <w:r>
-        <w:rPr>
-          <w:rFonts w:ascii="Arial" w:hAnsi="Arial" w:cs="Arial"/>
-          <w:sz w:val="24"/>
-          <w:szCs w:val="24"/>
-          <w:lang w:val="es-ES"/>
-        </w:rPr>
-        <w:t xml:space="preserve">de los mockup facilitan la visión general del producto diseñado y nos permite establecer una mejora y una facilidad que comprime las principales características </w:t>
-      </w:r>
-      <w:r>
-        <w:rPr>
-          <w:rFonts w:ascii="Arial" w:hAnsi="Arial" w:cs="Arial"/>
-          <w:sz w:val="24"/>
-          <w:szCs w:val="24"/>
-          <w:lang w:val="es-ES"/>
-        </w:rPr>
-        <w:t xml:space="preserve">de los diseños. Otra importancia es que ayuda a ahorrar dinero por </w:t>
-      </w:r>
-      <w:r>
-        <w:rPr>
-          <w:rFonts w:ascii="Arial" w:hAnsi="Arial" w:cs="Arial"/>
-          <w:sz w:val="24"/>
-          <w:szCs w:val="24"/>
-          <w:lang w:val="es-ES"/>
+        <w:t>La importancia del mockup facilita</w:t>
+      </w:r>
+      <w:r>
+        <w:rPr>
+          <w:rFonts w:ascii="Arial" w:hAnsi="Arial" w:cs="Arial"/>
+          <w:sz w:val="24"/>
+          <w:szCs w:val="24"/>
+          <w:lang w:val="es-ES"/>
+        </w:rPr>
+        <w:t xml:space="preserve"> la visión general del producto diseñado y nos permite establecer una mejora y una facilidad que comprime las principales características </w:t>
+      </w:r>
+      <w:r>
+        <w:rPr>
+          <w:rFonts w:ascii="Arial" w:hAnsi="Arial" w:cs="Arial"/>
+          <w:sz w:val="24"/>
+          <w:szCs w:val="24"/>
+          <w:lang w:val="es-ES"/>
+        </w:rPr>
+        <w:t xml:space="preserve">de los diseños. Otra importancia es que ayuda a ahorrar dinero por el concepto de impresiones y montajes, siendo además aplicable en todo tipo de diseños </w:t>
+      </w:r>
+      <w:r>
+        <w:rPr>
+          <w:rFonts w:ascii="Arial" w:hAnsi="Arial" w:cs="Arial"/>
+          <w:sz w:val="24"/>
+          <w:szCs w:val="24"/>
+          <w:lang w:val="es-ES"/>
+        </w:rPr>
+        <w:t>de logos, sitios webs, tarjetas de visitas, etc.</w:t>
+      </w:r>
+    </w:p>
+    <w:p>
+      <w:pPr>
+        <w:rPr>
+          <w:rFonts w:ascii="Arial" w:hAnsi="Arial" w:cs="Arial"/>
+          <w:sz w:val="24"/>
+          <w:szCs w:val="24"/>
+          <w:lang w:val="es-ES"/>
+        </w:rPr>
+      </w:pPr>
+      <w:r>
+        <w:rPr>
+          <w:rFonts w:ascii="Arial" w:hAnsi="Arial" w:cs="Arial"/>
+          <w:sz w:val="24"/>
+          <w:szCs w:val="24"/>
+          <w:lang w:val="es-ES"/>
+        </w:rPr>
+        <w:br w:type="page"/>
+      </w:r>
+    </w:p>
+    <w:p>
+      <w:pPr>
+        <w:pStyle w:val="Ttulo1"/>
+        <w:jc w:val="center"/>
+        <w:rPr>
+          <w:rFonts w:ascii="Arial" w:hAnsi="Arial" w:cs="Arial"/>
+          <w:sz w:val="40"/>
+          <w:szCs w:val="40"/>
+        </w:rPr>
+      </w:pPr>
+      <w:bookmarkStart w:id="1" w:name="_Toc104587474"/>
+      <w:r>
+        <w:rPr>
+          <w:rFonts w:ascii="Arial" w:hAnsi="Arial" w:cs="Arial"/>
+          <w:sz w:val="40"/>
+          <w:szCs w:val="40"/>
         </w:rPr>
         <w:lastRenderedPageBreak/>
-        <w:t xml:space="preserve">el concepto de impresiones y montajes, siendo además aplicable en todo tipo de diseños </w:t>
-      </w:r>
-      <w:r>
-        <w:rPr>
-          <w:rFonts w:ascii="Arial" w:hAnsi="Arial" w:cs="Arial"/>
-          <w:sz w:val="24"/>
-          <w:szCs w:val="24"/>
-          <w:lang w:val="es-ES"/>
-        </w:rPr>
-        <w:t xml:space="preserve">de logos, sitios webs, tarjetas de visitas, etc. </w:t>
-      </w:r>
-      <w:r>
-        <w:rPr>
-          <w:rFonts w:ascii="Arial" w:hAnsi="Arial" w:cs="Arial"/>
-          <w:sz w:val="24"/>
-          <w:szCs w:val="24"/>
-          <w:lang w:val="es-ES"/>
-        </w:rPr>
-        <w:t xml:space="preserve"> </w:t>
-      </w:r>
-    </w:p>
-    <w:p>
-      <w:pPr>
-        <w:spacing w:line="360" w:lineRule="auto"/>
-        <w:rPr>
-          <w:rFonts w:ascii="Arial" w:hAnsi="Arial" w:cs="Arial"/>
-          <w:sz w:val="24"/>
-          <w:szCs w:val="24"/>
+        <w:t>BATALLA NAVAL - MOCKUPS</w:t>
+      </w:r>
+      <w:bookmarkEnd w:id="1"/>
+    </w:p>
+    <w:p>
+      <w:pPr>
+        <w:rPr>
+          <w:rFonts w:ascii="Arial" w:hAnsi="Arial" w:cs="Arial"/>
+          <w:sz w:val="24"/>
+          <w:szCs w:val="24"/>
+          <w:lang w:val="es-ES"/>
+        </w:rPr>
+      </w:pPr>
+    </w:p>
+    <w:p>
+      <w:pPr>
+        <w:rPr>
+          <w:rFonts w:ascii="Arial" w:hAnsi="Arial" w:cs="Arial"/>
+          <w:sz w:val="24"/>
+          <w:szCs w:val="24"/>
+          <w:lang w:val="es-ES"/>
+        </w:rPr>
+      </w:pPr>
+      <w:r>
+        <w:rPr>
+          <w:rFonts w:ascii="Arial" w:hAnsi="Arial" w:cs="Arial"/>
+          <w:sz w:val="24"/>
+          <w:szCs w:val="24"/>
+          <w:lang w:val="es-ES"/>
+        </w:rPr>
+        <w:t>Principal</w:t>
+      </w:r>
+    </w:p>
+    <w:p>
+      <w:pPr>
+        <w:rPr>
+          <w:rFonts w:ascii="Arial" w:hAnsi="Arial" w:cs="Arial"/>
+          <w:sz w:val="24"/>
+          <w:szCs w:val="24"/>
+          <w:lang w:val="es-ES"/>
+        </w:rPr>
+      </w:pPr>
+      <w:r>
+        <w:rPr>
+          <w:noProof/>
+        </w:rPr>
+        <w:drawing>
+          <wp:inline distT="0" distB="0" distL="0" distR="0" wp14:anchorId="25800E95" wp14:editId="11C0BE94">
+            <wp:extent cx="5612130" cy="3293110"/>
+            <wp:effectExtent l="0" t="0" r="7620" b="2540"/>
+            <wp:docPr id="2" name="Imagen 2" descr="Tabla&#10;&#10;Descripción generada automáticamente"/>
+            <wp:cNvGraphicFramePr>
+              <a:graphicFrameLocks xmlns:a="http://schemas.openxmlformats.org/drawingml/2006/main" noChangeAspect="1"/>
+            </wp:cNvGraphicFramePr>
+            <a:graphic xmlns:a="http://schemas.openxmlformats.org/drawingml/2006/main">
+              <a:graphicData uri="http://schemas.openxmlformats.org/drawingml/2006/picture">
+                <pic:pic xmlns:pic="http://schemas.openxmlformats.org/drawingml/2006/picture">
+                  <pic:nvPicPr>
+                    <pic:cNvPr id="2" name="Imagen 2" descr="Tabla&#10;&#10;Descripción generada automáticamente"/>
+                    <pic:cNvPicPr/>
+                  </pic:nvPicPr>
+                  <pic:blipFill>
+                    <a:blip r:embed="rId7"/>
+                    <a:stretch>
+                      <a:fillRect/>
+                    </a:stretch>
+                  </pic:blipFill>
+                  <pic:spPr>
+                    <a:xfrm>
+                      <a:off x="0" y="0"/>
+                      <a:ext cx="5612130" cy="3293110"/>
+                    </a:xfrm>
+                    <a:prstGeom prst="rect">
+                      <a:avLst/>
+                    </a:prstGeom>
+                  </pic:spPr>
+                </pic:pic>
+              </a:graphicData>
+            </a:graphic>
+          </wp:inline>
+        </w:drawing>
+      </w:r>
+    </w:p>
+    <w:p>
+      <w:pPr>
+        <w:rPr>
+          <w:rFonts w:ascii="Arial" w:hAnsi="Arial" w:cs="Arial"/>
+          <w:sz w:val="24"/>
+          <w:szCs w:val="24"/>
+          <w:lang w:val="es-ES"/>
+        </w:rPr>
+      </w:pPr>
+      <w:r>
+        <w:rPr>
+          <w:rFonts w:ascii="Arial" w:hAnsi="Arial" w:cs="Arial"/>
+          <w:sz w:val="24"/>
+          <w:szCs w:val="24"/>
+          <w:lang w:val="es-ES"/>
+        </w:rPr>
+        <w:t>Juego</w:t>
+      </w:r>
+      <w:r>
+        <w:rPr>
+          <w:noProof/>
+        </w:rPr>
+        <w:drawing>
+          <wp:inline distT="0" distB="0" distL="0" distR="0" wp14:anchorId="19A2F737" wp14:editId="42E4AC16">
+            <wp:extent cx="5612130" cy="3328035"/>
+            <wp:effectExtent l="0" t="0" r="7620" b="5715"/>
+            <wp:docPr id="3" name="Imagen 3" descr="Calendario&#10;&#10;Descripción generada automáticamente"/>
+            <wp:cNvGraphicFramePr>
+              <a:graphicFrameLocks xmlns:a="http://schemas.openxmlformats.org/drawingml/2006/main" noChangeAspect="1"/>
+            </wp:cNvGraphicFramePr>
+            <a:graphic xmlns:a="http://schemas.openxmlformats.org/drawingml/2006/main">
+              <a:graphicData uri="http://schemas.openxmlformats.org/drawingml/2006/picture">
+                <pic:pic xmlns:pic="http://schemas.openxmlformats.org/drawingml/2006/picture">
+                  <pic:nvPicPr>
+                    <pic:cNvPr id="3" name="Imagen 3" descr="Calendario&#10;&#10;Descripción generada automáticamente"/>
+                    <pic:cNvPicPr/>
+                  </pic:nvPicPr>
+                  <pic:blipFill>
+                    <a:blip r:embed="rId8"/>
+                    <a:stretch>
+                      <a:fillRect/>
+                    </a:stretch>
+                  </pic:blipFill>
+                  <pic:spPr>
+                    <a:xfrm>
+                      <a:off x="0" y="0"/>
+                      <a:ext cx="5612130" cy="3328035"/>
+                    </a:xfrm>
+                    <a:prstGeom prst="rect">
+                      <a:avLst/>
+                    </a:prstGeom>
+                  </pic:spPr>
+                </pic:pic>
+              </a:graphicData>
+            </a:graphic>
+          </wp:inline>
+        </w:drawing>
+      </w:r>
+      <w:r>
+        <w:rPr>
+          <w:rFonts w:ascii="Arial" w:hAnsi="Arial" w:cs="Arial"/>
+          <w:sz w:val="24"/>
+          <w:szCs w:val="24"/>
+          <w:lang w:val="es-ES"/>
+        </w:rPr>
+        <w:br w:type="page"/>
+      </w:r>
+    </w:p>
+    <w:p>
+      <w:pPr>
+        <w:pStyle w:val="Ttulo1"/>
+        <w:jc w:val="center"/>
+        <w:rPr>
+          <w:rFonts w:ascii="Arial" w:hAnsi="Arial" w:cs="Arial"/>
+          <w:sz w:val="40"/>
+          <w:szCs w:val="40"/>
+          <w:lang w:val="es-ES"/>
+        </w:rPr>
+      </w:pPr>
+      <w:bookmarkStart w:id="2" w:name="_Toc104587475"/>
+      <w:r>
+        <w:rPr>
+          <w:rFonts w:ascii="Arial" w:hAnsi="Arial" w:cs="Arial"/>
+          <w:sz w:val="40"/>
+          <w:szCs w:val="40"/>
+          <w:lang w:val="es-ES"/>
+        </w:rPr>
+        <w:lastRenderedPageBreak/>
+        <w:t>LISTA DE COMPONENTES</w:t>
+      </w:r>
+      <w:bookmarkEnd w:id="2"/>
+    </w:p>
+    <w:p>
+      <w:pPr>
+        <w:rPr>
           <w:lang w:val="es-ES"/>
         </w:rPr>
       </w:pPr>
@@ -737,82 +1322,16 @@
               <w:t xml:space="preserve">Componente No Visual </w:t>
             </w:r>
           </w:p>
-        </w:tc>
-      </w:tr>
-      <w:tr>
-        <w:trPr>
-          <w:trHeight w:val="798"/>
-        </w:trPr>
-        <w:tc>
-          <w:tcPr>
-            <w:tcW w:w="4458" w:type="dxa"/>
-          </w:tcPr>
           <w:p>
             <w:pPr>
               <w:spacing w:line="360" w:lineRule="auto"/>
               <w:rPr>
                 <w:rFonts w:ascii="Arial" w:hAnsi="Arial" w:cs="Arial"/>
-                <w:sz w:val="24"/>
-                <w:szCs w:val="24"/>
+                <w:sz w:val="32"/>
+                <w:szCs w:val="32"/>
                 <w:lang w:val="es-ES"/>
               </w:rPr>
             </w:pPr>
-            <w:proofErr w:type="spellStart"/>
-            <w:r>
-              <w:rPr>
-                <w:rFonts w:ascii="Arial" w:hAnsi="Arial" w:cs="Arial"/>
-                <w:sz w:val="24"/>
-                <w:szCs w:val="24"/>
-                <w:lang w:val="es-ES"/>
-              </w:rPr>
-              <w:t>Alert</w:t>
-            </w:r>
-            <w:proofErr w:type="spellEnd"/>
-            <w:r>
-              <w:rPr>
-                <w:rFonts w:ascii="Arial" w:hAnsi="Arial" w:cs="Arial"/>
-                <w:sz w:val="24"/>
-                <w:szCs w:val="24"/>
-                <w:lang w:val="es-ES"/>
-              </w:rPr>
-              <w:t xml:space="preserve">: Para mostrar un  mensaje en pantalla. </w:t>
-            </w:r>
-          </w:p>
-        </w:tc>
-        <w:tc>
-          <w:tcPr>
-            <w:tcW w:w="4458" w:type="dxa"/>
-          </w:tcPr>
-          <w:p>
-            <w:pPr>
-              <w:spacing w:line="360" w:lineRule="auto"/>
-              <w:rPr>
-                <w:rFonts w:ascii="Arial" w:hAnsi="Arial" w:cs="Arial"/>
-                <w:sz w:val="24"/>
-                <w:szCs w:val="24"/>
-                <w:lang w:val="es-ES"/>
-              </w:rPr>
-            </w:pPr>
-            <w:proofErr w:type="spellStart"/>
-            <w:r>
-              <w:rPr>
-                <w:rFonts w:ascii="Arial" w:hAnsi="Arial" w:cs="Arial"/>
-                <w:sz w:val="24"/>
-                <w:szCs w:val="24"/>
-                <w:lang w:val="es-ES"/>
-              </w:rPr>
-              <w:t>Spliet</w:t>
-            </w:r>
-            <w:proofErr w:type="spellEnd"/>
-            <w:r>
-              <w:rPr>
-                <w:rFonts w:ascii="Arial" w:hAnsi="Arial" w:cs="Arial"/>
-                <w:sz w:val="24"/>
-                <w:szCs w:val="24"/>
-                <w:lang w:val="es-ES"/>
-              </w:rPr>
-              <w:t>: Para separar un texto.</w:t>
-            </w:r>
           </w:p>
         </w:tc>
       </w:tr>
@@ -842,9 +1361,8 @@
                 <w:szCs w:val="24"/>
                 <w:lang w:val="es-ES"/>
               </w:rPr>
-              <w:t>Prompt</w:t>
-            </w:r>
-            <w:proofErr w:type="spellEnd"/>
+              <w:t>a</w:t>
+            </w:r>
             <w:r>
               <w:rPr>
                 <w:rFonts w:ascii="Arial" w:hAnsi="Arial" w:cs="Arial"/>
@@ -852,7 +1370,17 @@
                 <w:szCs w:val="24"/>
                 <w:lang w:val="es-ES"/>
               </w:rPr>
-              <w:t xml:space="preserve">: Mensaje en  pantalla para pedir información al usuario. </w:t>
+              <w:t>lert</w:t>
+            </w:r>
+            <w:proofErr w:type="spellEnd"/>
+            <w:r>
+              <w:rPr>
+                <w:rFonts w:ascii="Arial" w:hAnsi="Arial" w:cs="Arial"/>
+                <w:sz w:val="24"/>
+                <w:szCs w:val="24"/>
+                <w:lang w:val="es-ES"/>
+              </w:rPr>
+              <w:t xml:space="preserve">: Para mostrar un  mensaje en pantalla. </w:t>
             </w:r>
           </w:p>
         </w:tc>
@@ -870,14 +1398,36 @@
                 <w:lang w:val="es-ES"/>
               </w:rPr>
             </w:pPr>
+            <w:proofErr w:type="spellStart"/>
             <w:r>
               <w:rPr>
                 <w:rFonts w:ascii="Arial" w:hAnsi="Arial" w:cs="Arial"/>
                 <w:sz w:val="24"/>
                 <w:szCs w:val="24"/>
-                <w:lang w:val="es-ES"/>
-              </w:rPr>
-              <w:t xml:space="preserve">Round: Sirve para redondear un número </w:t>
+                <w:u w:val="single"/>
+                <w:lang w:val="es-ES"/>
+              </w:rPr>
+              <w:t>s</w:t>
+            </w:r>
+            <w:r>
+              <w:rPr>
+                <w:rFonts w:ascii="Arial" w:hAnsi="Arial" w:cs="Arial"/>
+                <w:sz w:val="24"/>
+                <w:szCs w:val="24"/>
+                <w:u w:val="single"/>
+                <w:lang w:val="es-ES"/>
+              </w:rPr>
+              <w:t>plit</w:t>
+            </w:r>
+            <w:proofErr w:type="spellEnd"/>
+            <w:r>
+              <w:rPr>
+                <w:rFonts w:ascii="Arial" w:hAnsi="Arial" w:cs="Arial"/>
+                <w:sz w:val="24"/>
+                <w:szCs w:val="24"/>
+                <w:lang w:val="es-ES"/>
+              </w:rPr>
+              <w:t>: Para separar un texto.</w:t>
             </w:r>
           </w:p>
         </w:tc>
@@ -900,6 +1450,35 @@
                 <w:lang w:val="es-ES"/>
               </w:rPr>
             </w:pPr>
+            <w:proofErr w:type="spellStart"/>
+            <w:r>
+              <w:rPr>
+                <w:rFonts w:ascii="Arial" w:hAnsi="Arial" w:cs="Arial"/>
+                <w:sz w:val="24"/>
+                <w:szCs w:val="24"/>
+                <w:lang w:val="es-ES"/>
+              </w:rPr>
+              <w:t>p</w:t>
+            </w:r>
+            <w:r>
+              <w:rPr>
+                <w:rFonts w:ascii="Arial" w:hAnsi="Arial" w:cs="Arial"/>
+                <w:sz w:val="24"/>
+                <w:szCs w:val="24"/>
+                <w:lang w:val="es-ES"/>
+              </w:rPr>
+              <w:t>rompt</w:t>
+            </w:r>
+            <w:proofErr w:type="spellEnd"/>
+            <w:r>
+              <w:rPr>
+                <w:rFonts w:ascii="Arial" w:hAnsi="Arial" w:cs="Arial"/>
+                <w:sz w:val="24"/>
+                <w:szCs w:val="24"/>
+                <w:lang w:val="es-ES"/>
+              </w:rPr>
+              <w:t xml:space="preserve">: Mensaje en  pantalla para pedir información al usuario. </w:t>
+            </w:r>
           </w:p>
         </w:tc>
         <w:tc>
@@ -916,7 +1495,7 @@
                 <w:lang w:val="es-ES"/>
               </w:rPr>
             </w:pPr>
-            <w:proofErr w:type="spellStart"/>
+            <w:proofErr w:type="gramStart"/>
             <w:r>
               <w:rPr>
                 <w:rFonts w:ascii="Arial" w:hAnsi="Arial" w:cs="Arial"/>
@@ -924,7 +1503,82 @@
                 <w:szCs w:val="24"/>
                 <w:lang w:val="es-ES"/>
               </w:rPr>
-              <w:t>Random</w:t>
+              <w:t>r</w:t>
+            </w:r>
+            <w:r>
+              <w:rPr>
+                <w:rFonts w:ascii="Arial" w:hAnsi="Arial" w:cs="Arial"/>
+                <w:sz w:val="24"/>
+                <w:szCs w:val="24"/>
+                <w:lang w:val="es-ES"/>
+              </w:rPr>
+              <w:t>ound</w:t>
+            </w:r>
+            <w:proofErr w:type="gramEnd"/>
+            <w:r>
+              <w:rPr>
+                <w:rFonts w:ascii="Arial" w:hAnsi="Arial" w:cs="Arial"/>
+                <w:sz w:val="24"/>
+                <w:szCs w:val="24"/>
+                <w:lang w:val="es-ES"/>
+              </w:rPr>
+              <w:t xml:space="preserve">: Sirve para redondear un número </w:t>
+            </w:r>
+          </w:p>
+        </w:tc>
+      </w:tr>
+      <w:tr>
+        <w:trPr>
+          <w:trHeight w:val="798"/>
+        </w:trPr>
+        <w:tc>
+          <w:tcPr>
+            <w:tcW w:w="4458" w:type="dxa"/>
+          </w:tcPr>
+          <w:p>
+            <w:pPr>
+              <w:spacing w:line="360" w:lineRule="auto"/>
+              <w:rPr>
+                <w:rFonts w:ascii="Arial" w:hAnsi="Arial" w:cs="Arial"/>
+                <w:sz w:val="24"/>
+                <w:szCs w:val="24"/>
+                <w:lang w:val="es-ES"/>
+              </w:rPr>
+            </w:pPr>
+          </w:p>
+        </w:tc>
+        <w:tc>
+          <w:tcPr>
+            <w:tcW w:w="4458" w:type="dxa"/>
+          </w:tcPr>
+          <w:p>
+            <w:pPr>
+              <w:spacing w:line="360" w:lineRule="auto"/>
+              <w:rPr>
+                <w:rFonts w:ascii="Arial" w:hAnsi="Arial" w:cs="Arial"/>
+                <w:sz w:val="24"/>
+                <w:szCs w:val="24"/>
+                <w:lang w:val="es-ES"/>
+              </w:rPr>
+            </w:pPr>
+            <w:proofErr w:type="spellStart"/>
+            <w:r>
+              <w:rPr>
+                <w:rFonts w:ascii="Arial" w:hAnsi="Arial" w:cs="Arial"/>
+                <w:sz w:val="24"/>
+                <w:szCs w:val="24"/>
+                <w:lang w:val="es-ES"/>
+              </w:rPr>
+              <w:t>r</w:t>
+            </w:r>
+            <w:r>
+              <w:rPr>
+                <w:rFonts w:ascii="Arial" w:hAnsi="Arial" w:cs="Arial"/>
+                <w:sz w:val="24"/>
+                <w:szCs w:val="24"/>
+                <w:lang w:val="es-ES"/>
+              </w:rPr>
+              <w:t>andom</w:t>
             </w:r>
             <w:proofErr w:type="spellEnd"/>
             <w:r>
@@ -953,157 +1607,46 @@
     </w:p>
     <w:p>
       <w:pPr>
-        <w:spacing w:line="360" w:lineRule="auto"/>
-        <w:rPr>
-          <w:rFonts w:ascii="Arial" w:hAnsi="Arial" w:cs="Arial"/>
-          <w:sz w:val="24"/>
-          <w:szCs w:val="24"/>
-          <w:lang w:val="es-ES"/>
-        </w:rPr>
-      </w:pPr>
-    </w:p>
-    <w:p>
-      <w:pPr>
-        <w:spacing w:line="360" w:lineRule="auto"/>
-        <w:rPr>
-          <w:rFonts w:ascii="Arial" w:hAnsi="Arial" w:cs="Arial"/>
-          <w:sz w:val="24"/>
-          <w:szCs w:val="24"/>
-          <w:lang w:val="es-ES"/>
-        </w:rPr>
-      </w:pPr>
-    </w:p>
-    <w:p>
-      <w:pPr>
-        <w:spacing w:line="360" w:lineRule="auto"/>
-        <w:rPr>
-          <w:rFonts w:ascii="Arial" w:hAnsi="Arial" w:cs="Arial"/>
-          <w:sz w:val="24"/>
-          <w:szCs w:val="24"/>
-          <w:lang w:val="es-ES"/>
-        </w:rPr>
-      </w:pPr>
-    </w:p>
-    <w:p>
-      <w:pPr>
-        <w:spacing w:line="360" w:lineRule="auto"/>
-        <w:rPr>
-          <w:rFonts w:ascii="Arial" w:hAnsi="Arial" w:cs="Arial"/>
-          <w:sz w:val="24"/>
-          <w:szCs w:val="24"/>
-          <w:lang w:val="es-ES"/>
-        </w:rPr>
-      </w:pPr>
-    </w:p>
-    <w:p>
-      <w:pPr>
-        <w:spacing w:line="360" w:lineRule="auto"/>
-        <w:rPr>
-          <w:rFonts w:ascii="Arial" w:hAnsi="Arial" w:cs="Arial"/>
-          <w:sz w:val="24"/>
-          <w:szCs w:val="24"/>
-          <w:lang w:val="es-ES"/>
-        </w:rPr>
-      </w:pPr>
-    </w:p>
-    <w:p>
-      <w:pPr>
-        <w:spacing w:line="360" w:lineRule="auto"/>
-        <w:rPr>
-          <w:rFonts w:ascii="Arial" w:hAnsi="Arial" w:cs="Arial"/>
-          <w:sz w:val="24"/>
-          <w:szCs w:val="24"/>
-          <w:lang w:val="es-ES"/>
-        </w:rPr>
-      </w:pPr>
-    </w:p>
-    <w:p>
-      <w:pPr>
-        <w:spacing w:line="360" w:lineRule="auto"/>
-        <w:rPr>
-          <w:rFonts w:ascii="Arial" w:hAnsi="Arial" w:cs="Arial"/>
-          <w:sz w:val="24"/>
-          <w:szCs w:val="24"/>
-          <w:lang w:val="es-ES"/>
-        </w:rPr>
-      </w:pPr>
-    </w:p>
-    <w:p>
-      <w:pPr>
-        <w:spacing w:line="360" w:lineRule="auto"/>
-        <w:rPr>
-          <w:rFonts w:ascii="Arial" w:hAnsi="Arial" w:cs="Arial"/>
-          <w:sz w:val="24"/>
-          <w:szCs w:val="24"/>
-          <w:lang w:val="es-ES"/>
-        </w:rPr>
-      </w:pPr>
-    </w:p>
-    <w:p>
-      <w:pPr>
-        <w:spacing w:line="360" w:lineRule="auto"/>
-        <w:rPr>
-          <w:rFonts w:ascii="Arial" w:hAnsi="Arial" w:cs="Arial"/>
-          <w:sz w:val="24"/>
-          <w:szCs w:val="24"/>
-          <w:lang w:val="es-ES"/>
-        </w:rPr>
-      </w:pPr>
-    </w:p>
-    <w:p>
-      <w:pPr>
-        <w:spacing w:line="360" w:lineRule="auto"/>
-        <w:rPr>
-          <w:rFonts w:ascii="Arial" w:hAnsi="Arial" w:cs="Arial"/>
-          <w:sz w:val="24"/>
-          <w:szCs w:val="24"/>
-          <w:lang w:val="es-ES"/>
-        </w:rPr>
-      </w:pPr>
-    </w:p>
-    <w:p>
-      <w:pPr>
-        <w:spacing w:line="360" w:lineRule="auto"/>
-        <w:rPr>
-          <w:rFonts w:ascii="Arial" w:hAnsi="Arial" w:cs="Arial"/>
-          <w:sz w:val="24"/>
-          <w:szCs w:val="24"/>
-          <w:lang w:val="es-ES"/>
-        </w:rPr>
-      </w:pPr>
-    </w:p>
-    <w:p>
-      <w:pPr>
-        <w:spacing w:line="360" w:lineRule="auto"/>
-        <w:rPr>
-          <w:rFonts w:ascii="Arial" w:hAnsi="Arial" w:cs="Arial"/>
-          <w:sz w:val="24"/>
-          <w:szCs w:val="24"/>
-          <w:lang w:val="es-ES"/>
-        </w:rPr>
-      </w:pPr>
-    </w:p>
-    <w:p>
-      <w:pPr>
-        <w:spacing w:line="360" w:lineRule="auto"/>
-        <w:rPr>
-          <w:rFonts w:ascii="Arial" w:hAnsi="Arial" w:cs="Arial"/>
-          <w:sz w:val="24"/>
-          <w:szCs w:val="24"/>
-          <w:lang w:val="es-ES"/>
-        </w:rPr>
-      </w:pPr>
-    </w:p>
-    <w:p>
-      <w:pPr>
-        <w:spacing w:line="360" w:lineRule="auto"/>
-        <w:rPr>
-          <w:rFonts w:ascii="Arial" w:hAnsi="Arial" w:cs="Arial"/>
-          <w:sz w:val="24"/>
-          <w:szCs w:val="24"/>
-          <w:lang w:val="es-ES"/>
-        </w:rPr>
-      </w:pPr>
+        <w:rPr>
+          <w:rFonts w:ascii="Arial" w:hAnsi="Arial" w:cs="Arial"/>
+          <w:sz w:val="24"/>
+          <w:szCs w:val="24"/>
+          <w:lang w:val="es-ES"/>
+        </w:rPr>
+      </w:pPr>
+      <w:r>
+        <w:rPr>
+          <w:rFonts w:ascii="Arial" w:hAnsi="Arial" w:cs="Arial"/>
+          <w:sz w:val="24"/>
+          <w:szCs w:val="24"/>
+          <w:lang w:val="es-ES"/>
+        </w:rPr>
+        <w:br w:type="page"/>
+      </w:r>
+    </w:p>
+    <w:p>
+      <w:pPr>
+        <w:pStyle w:val="Ttulo1"/>
+        <w:jc w:val="center"/>
+        <w:rPr>
+          <w:rFonts w:ascii="Arial" w:hAnsi="Arial" w:cs="Arial"/>
+          <w:sz w:val="40"/>
+          <w:szCs w:val="40"/>
+          <w:lang w:val="es-ES"/>
+        </w:rPr>
+      </w:pPr>
+      <w:bookmarkStart w:id="3" w:name="_Toc104587476"/>
+      <w:r>
+        <w:rPr>
+          <w:rFonts w:ascii="Arial" w:hAnsi="Arial" w:cs="Arial"/>
+          <w:sz w:val="40"/>
+          <w:szCs w:val="40"/>
+          <w:lang w:val="es-ES"/>
+        </w:rPr>
+        <w:lastRenderedPageBreak/>
+        <w:t>MAPA CONCEPTUAL COMPONENTES VISUALES Y NO VISUALES</w:t>
+      </w:r>
+      <w:bookmarkEnd w:id="3"/>
     </w:p>
     <w:p>
       <w:pPr>
@@ -1146,7 +1689,7 @@
                     <pic:cNvPicPr/>
                   </pic:nvPicPr>
                   <pic:blipFill rotWithShape="1">
-                    <a:blip r:embed="rId6"/>
+                    <a:blip r:embed="rId9"/>
                     <a:srcRect l="20876" t="15697" r="20909" b="7325"/>
                     <a:stretch/>
                   </pic:blipFill>
@@ -1185,7 +1728,7 @@
 </file>
 
 <file path=word/numbering.xml><?xml version="1.0" encoding="utf-8"?>
-<w:numbering xmlns:wpc="http://schemas.microsoft.com/office/word/2010/wordprocessingCanvas" xmlns:cx="http://schemas.microsoft.com/office/drawing/2014/chartex" xmlns:cx1="http://schemas.microsoft.com/office/drawing/2015/9/8/chartex" xmlns:cx2="http://schemas.microsoft.com/office/drawing/2015/10/21/chartex" xmlns:cx3="http://schemas.microsoft.com/office/drawing/2016/5/9/chartex" xmlns:cx4="http://schemas.microsoft.com/office/drawing/2016/5/10/chartex" xmlns:cx5="http://schemas.microsoft.com/office/drawing/2016/5/11/chartex" xmlns:cx6="http://schemas.microsoft.com/office/drawing/2016/5/12/chartex" xmlns:cx7="http://schemas.microsoft.com/office/drawing/2016/5/13/chartex" xmlns:cx8="http://schemas.microsoft.com/office/drawing/2016/5/14/chartex" xmlns:mc="http://schemas.openxmlformats.org/markup-compatibility/2006" xmlns:aink="http://schemas.microsoft.com/office/drawing/2016/ink" xmlns:am3d="http://schemas.microsoft.com/office/drawing/2017/model3d" xmlns:o="urn:schemas-microsoft-com:office:office" xmlns:oel="http://schemas.microsoft.com/office/2019/extlst" xmlns:r="http://schemas.openxmlformats.org/officeDocument/2006/relationships" xmlns:m="http://schemas.openxmlformats.org/officeDocument/2006/math" xmlns:v="urn:schemas-microsoft-com:vml" xmlns:wp14="http://schemas.microsoft.com/office/word/2010/wordprocessingDrawing" xmlns:wp="http://schemas.openxmlformats.org/drawingml/2006/wordprocessingDrawing" xmlns:w10="urn:schemas-microsoft-com:office:word" xmlns:w="http://schemas.openxmlformats.org/wordprocessingml/2006/main" xmlns:w14="http://schemas.microsoft.com/office/word/2010/wordml" xmlns:w15="http://schemas.microsoft.com/office/word/2012/wordml" xmlns:w16cex="http://schemas.microsoft.com/office/word/2018/wordml/cex" xmlns:w16cid="http://schemas.microsoft.com/office/word/2016/wordml/cid" xmlns:w16="http://schemas.microsoft.com/office/word/2018/wordml" xmlns:w16sdtdh="http://schemas.microsoft.com/office/word/2020/wordml/sdtdatahash" xmlns:w16se="http://schemas.microsoft.com/office/word/2015/wordml/symex" xmlns:wpg="http://schemas.microsoft.com/office/word/2010/wordprocessingGroup" xmlns:wpi="http://schemas.microsoft.com/office/word/2010/wordprocessingInk" xmlns:wne="http://schemas.microsoft.com/office/word/2006/wordml" xmlns:wps="http://schemas.microsoft.com/office/word/2010/wordprocessingShape" mc:Ignorable="w14 w15 w16se w16cid w16 w16cex w16sdtdh wp14">
+<w:numbering xmlns:wpc="http://schemas.microsoft.com/office/word/2010/wordprocessingCanvas" xmlns:cx="http://schemas.microsoft.com/office/drawing/2014/chartex" xmlns:cx1="http://schemas.microsoft.com/office/drawing/2015/9/8/chartex" xmlns:cx2="http://schemas.microsoft.com/office/drawing/2015/10/21/chartex" xmlns:cx3="http://schemas.microsoft.com/office/drawing/2016/5/9/chartex" xmlns:cx4="http://schemas.microsoft.com/office/drawing/2016/5/10/chartex" xmlns:cx5="http://schemas.microsoft.com/office/drawing/2016/5/11/chartex" xmlns:cx6="http://schemas.microsoft.com/office/drawing/2016/5/12/chartex" xmlns:cx7="http://schemas.microsoft.com/office/drawing/2016/5/13/chartex" xmlns:cx8="http://schemas.microsoft.com/office/drawing/2016/5/14/chartex" xmlns:mc="http://schemas.openxmlformats.org/markup-compatibility/2006" xmlns:aink="http://schemas.microsoft.com/office/drawing/2016/ink" xmlns:am3d="http://schemas.microsoft.com/office/drawing/2017/model3d" xmlns:o="urn:schemas-microsoft-com:office:office" xmlns:r="http://schemas.openxmlformats.org/officeDocument/2006/relationships" xmlns:m="http://schemas.openxmlformats.org/officeDocument/2006/math" xmlns:v="urn:schemas-microsoft-com:vml" xmlns:wp14="http://schemas.microsoft.com/office/word/2010/wordprocessingDrawing" xmlns:wp="http://schemas.openxmlformats.org/drawingml/2006/wordprocessingDrawing" xmlns:w10="urn:schemas-microsoft-com:office:word" xmlns:w="http://schemas.openxmlformats.org/wordprocessingml/2006/main" xmlns:w14="http://schemas.microsoft.com/office/word/2010/wordml" xmlns:w15="http://schemas.microsoft.com/office/word/2012/wordml" xmlns:w16cex="http://schemas.microsoft.com/office/word/2018/wordml/cex" xmlns:w16cid="http://schemas.microsoft.com/office/word/2016/wordml/cid" xmlns:w16="http://schemas.microsoft.com/office/word/2018/wordml" xmlns:w16sdtdh="http://schemas.microsoft.com/office/word/2020/wordml/sdtdatahash" xmlns:w16se="http://schemas.microsoft.com/office/word/2015/wordml/symex" xmlns:wpg="http://schemas.microsoft.com/office/word/2010/wordprocessingGroup" xmlns:wpi="http://schemas.microsoft.com/office/word/2010/wordprocessingInk" xmlns:wne="http://schemas.microsoft.com/office/word/2006/wordml" xmlns:wps="http://schemas.microsoft.com/office/word/2010/wordprocessingShape" mc:Ignorable="w14 w15 w16se w16cid w16 w16cex w16sdtdh wp14">
   <w:abstractNum w:abstractNumId="0" w15:restartNumberingAfterBreak="0">
     <w:nsid w:val="3CF26008"/>
     <w:multiLevelType w:val="hybridMultilevel"/>
@@ -1772,6 +2315,27 @@
     <w:name w:val="Normal"/>
     <w:qFormat/>
   </w:style>
+  <w:style w:type="paragraph" w:styleId="Ttulo1">
+    <w:name w:val="heading 1"/>
+    <w:basedOn w:val="Normal"/>
+    <w:next w:val="Normal"/>
+    <w:link w:val="Ttulo1Car"/>
+    <w:uiPriority w:val="9"/>
+    <w:qFormat/>
+    <w:rsid w:val="00617BD8"/>
+    <w:pPr>
+      <w:keepNext/>
+      <w:keepLines/>
+      <w:spacing w:before="240" w:after="0"/>
+      <w:outlineLvl w:val="0"/>
+    </w:pPr>
+    <w:rPr>
+      <w:rFonts w:asciiTheme="majorHAnsi" w:eastAsiaTheme="majorEastAsia" w:hAnsiTheme="majorHAnsi" w:cstheme="majorBidi"/>
+      <w:color w:val="2F5496" w:themeColor="accent1" w:themeShade="BF"/>
+      <w:sz w:val="32"/>
+      <w:szCs w:val="32"/>
+    </w:rPr>
+  </w:style>
   <w:style w:type="character" w:default="1" w:styleId="Fuentedeprrafopredeter">
     <w:name w:val="Default Paragraph Font"/>
     <w:uiPriority w:val="1"/>
@@ -1828,6 +2392,57 @@
         <w:insideV w:val="single" w:sz="4" w:space="0" w:color="auto"/>
       </w:tblBorders>
     </w:tblPr>
+  </w:style>
+  <w:style w:type="character" w:customStyle="1" w:styleId="Ttulo1Car">
+    <w:name w:val="Título 1 Car"/>
+    <w:basedOn w:val="Fuentedeprrafopredeter"/>
+    <w:link w:val="Ttulo1"/>
+    <w:uiPriority w:val="9"/>
+    <w:rsid w:val="00617BD8"/>
+    <w:rPr>
+      <w:rFonts w:asciiTheme="majorHAnsi" w:eastAsiaTheme="majorEastAsia" w:hAnsiTheme="majorHAnsi" w:cstheme="majorBidi"/>
+      <w:color w:val="2F5496" w:themeColor="accent1" w:themeShade="BF"/>
+      <w:sz w:val="32"/>
+      <w:szCs w:val="32"/>
+    </w:rPr>
+  </w:style>
+  <w:style w:type="paragraph" w:styleId="TtuloTDC">
+    <w:name w:val="TOC Heading"/>
+    <w:basedOn w:val="Ttulo1"/>
+    <w:next w:val="Normal"/>
+    <w:uiPriority w:val="39"/>
+    <w:unhideWhenUsed/>
+    <w:qFormat/>
+    <w:rsid w:val="00617BD8"/>
+    <w:pPr>
+      <w:outlineLvl w:val="9"/>
+    </w:pPr>
+    <w:rPr>
+      <w:lang w:val="es-ES_tradnl" w:eastAsia="es-ES_tradnl"/>
+    </w:rPr>
+  </w:style>
+  <w:style w:type="paragraph" w:styleId="TDC1">
+    <w:name w:val="toc 1"/>
+    <w:basedOn w:val="Normal"/>
+    <w:next w:val="Normal"/>
+    <w:autoRedefine/>
+    <w:uiPriority w:val="39"/>
+    <w:unhideWhenUsed/>
+    <w:rsid w:val="005D19E6"/>
+    <w:pPr>
+      <w:spacing w:after="100"/>
+    </w:pPr>
+  </w:style>
+  <w:style w:type="character" w:styleId="Hipervnculo">
+    <w:name w:val="Hyperlink"/>
+    <w:basedOn w:val="Fuentedeprrafopredeter"/>
+    <w:uiPriority w:val="99"/>
+    <w:unhideWhenUsed/>
+    <w:rsid w:val="005D19E6"/>
+    <w:rPr>
+      <w:color w:val="0563C1" w:themeColor="hyperlink"/>
+      <w:u w:val="single"/>
+    </w:rPr>
   </w:style>
 </w:styles>
 </file>

</xml_diff>